<commit_message>
Ajout suivi revue 2 et gestion de risques revue 2
</commit_message>
<xml_diff>
--- a/Documentation/Gabarits/GabaritSuiviRevueDemo.docx
+++ b/Documentation/Gabarits/GabaritSuiviRevueDemo.docx
@@ -16,7 +16,7 @@
           <w:sz w:val="28"/>
           <w:u w:val="single"/>
         </w:rPr>
-        <w:t>Revue/Démo #0</w:t>
+        <w:t>Revue/Démo</w:t>
       </w:r>
       <w:bookmarkStart w:id="0" w:name="_GoBack"/>
       <w:bookmarkEnd w:id="0"/>
@@ -47,13 +47,6 @@
           <w:u w:val="single"/>
         </w:rPr>
       </w:pPr>
-    </w:p>
-    <w:p>
-      <w:pPr>
-        <w:rPr>
-          <w:u w:val="single"/>
-        </w:rPr>
-      </w:pPr>
       <w:r>
         <w:rPr>
           <w:u w:val="single"/>
@@ -67,13 +60,6 @@
           <w:u w:val="single"/>
         </w:rPr>
       </w:pPr>
-    </w:p>
-    <w:p>
-      <w:pPr>
-        <w:rPr>
-          <w:u w:val="single"/>
-        </w:rPr>
-      </w:pPr>
       <w:r>
         <w:rPr>
           <w:u w:val="single"/>
@@ -87,13 +73,6 @@
           <w:u w:val="single"/>
         </w:rPr>
       </w:pPr>
-    </w:p>
-    <w:p>
-      <w:pPr>
-        <w:rPr>
-          <w:u w:val="single"/>
-        </w:rPr>
-      </w:pPr>
       <w:r>
         <w:rPr>
           <w:u w:val="single"/>
@@ -107,13 +86,6 @@
           <w:u w:val="single"/>
         </w:rPr>
       </w:pPr>
-    </w:p>
-    <w:p>
-      <w:pPr>
-        <w:rPr>
-          <w:u w:val="single"/>
-        </w:rPr>
-      </w:pPr>
       <w:r>
         <w:rPr>
           <w:u w:val="single"/>
@@ -127,13 +99,6 @@
           <w:u w:val="single"/>
         </w:rPr>
       </w:pPr>
-    </w:p>
-    <w:p>
-      <w:pPr>
-        <w:rPr>
-          <w:u w:val="single"/>
-        </w:rPr>
-      </w:pPr>
       <w:r>
         <w:rPr>
           <w:u w:val="single"/>
@@ -147,13 +112,6 @@
           <w:u w:val="single"/>
         </w:rPr>
       </w:pPr>
-    </w:p>
-    <w:p>
-      <w:pPr>
-        <w:rPr>
-          <w:u w:val="single"/>
-        </w:rPr>
-      </w:pPr>
       <w:r>
         <w:rPr>
           <w:u w:val="single"/>
@@ -162,13 +120,6 @@
       </w:r>
     </w:p>
     <w:p>
-      <w:pPr>
-        <w:rPr>
-          <w:u w:val="single"/>
-        </w:rPr>
-      </w:pPr>
-    </w:p>
-    <w:p>
       <w:r>
         <w:rPr>
           <w:u w:val="single"/>
@@ -179,7 +130,6 @@
         <w:t>(meilleure distribution, meilleure planification, etc.)</w:t>
       </w:r>
     </w:p>
-    <w:p/>
     <w:p>
       <w:pPr>
         <w:rPr>
@@ -629,13 +579,13 @@
     <w:name w:val="Normal"/>
     <w:qFormat/>
   </w:style>
-  <w:style w:type="character" w:default="1" w:styleId="Policepardfaut">
+  <w:style w:type="character" w:default="1" w:styleId="DefaultParagraphFont">
     <w:name w:val="Default Paragraph Font"/>
     <w:uiPriority w:val="1"/>
     <w:semiHidden/>
     <w:unhideWhenUsed/>
   </w:style>
-  <w:style w:type="table" w:default="1" w:styleId="TableauNormal">
+  <w:style w:type="table" w:default="1" w:styleId="TableNormal">
     <w:name w:val="Normal Table"/>
     <w:uiPriority w:val="99"/>
     <w:semiHidden/>
@@ -650,7 +600,7 @@
       </w:tblCellMar>
     </w:tblPr>
   </w:style>
-  <w:style w:type="numbering" w:default="1" w:styleId="Aucuneliste">
+  <w:style w:type="numbering" w:default="1" w:styleId="NoList">
     <w:name w:val="No List"/>
     <w:uiPriority w:val="99"/>
     <w:semiHidden/>

</xml_diff>